<commit_message>
Training Test 03 with 10 rounds driving!
</commit_message>
<xml_diff>
--- a/Server/Results of Machine Learning.docx
+++ b/Server/Results of Machine Learning.docx
@@ -56,13 +56,6 @@
           <w:lang w:val="en-GB"/>
         </w:rPr>
       </w:pPr>
-    </w:p>
-    <w:p>
-      <w:pPr>
-        <w:rPr>
-          <w:lang w:val="en-GB"/>
-        </w:rPr>
-      </w:pPr>
       <w:r>
         <w:rPr>
           <w:lang w:val="en-GB"/>
@@ -81,6 +74,31 @@
         </w:rPr>
         <w:t>.py</w:t>
       </w:r>
+      <w:r>
+        <w:rPr>
+          <w:lang w:val="en-GB"/>
+        </w:rPr>
+        <w:br/>
+        <w:t xml:space="preserve">Dataset: </w:t>
+      </w:r>
+      <w:r>
+        <w:rPr>
+          <w:lang w:val="en-GB"/>
+        </w:rPr>
+        <w:t>learning_training_data_results_0</w:t>
+      </w:r>
+      <w:r>
+        <w:rPr>
+          <w:lang w:val="en-GB"/>
+        </w:rPr>
+        <w:t>1</w:t>
+      </w:r>
+      <w:r>
+        <w:rPr>
+          <w:lang w:val="en-GB"/>
+        </w:rPr>
+        <w:t>_nb</w:t>
+      </w:r>
     </w:p>
     <w:p>
       <w:pPr>
@@ -105,6 +123,19 @@
         <w:rPr>
           <w:lang w:val="en-GB"/>
         </w:rPr>
+        <w:t>Length of Dataset: 165</w:t>
+      </w:r>
+    </w:p>
+    <w:p>
+      <w:pPr>
+        <w:rPr>
+          <w:lang w:val="en-GB"/>
+        </w:rPr>
+      </w:pPr>
+      <w:r>
+        <w:rPr>
+          <w:lang w:val="en-GB"/>
+        </w:rPr>
         <w:t>Length of Training-Data:  123</w:t>
       </w:r>
     </w:p>
@@ -240,15 +271,499 @@
           <w:lang w:val="en-GB"/>
         </w:rPr>
         <w:t>-Prediction:  0.9186991869918699</w:t>
+      </w:r>
+    </w:p>
+    <w:p>
+      <w:pPr>
+        <w:rPr>
+          <w:sz w:val="20"/>
+          <w:szCs w:val="20"/>
+          <w:lang w:val="en-GB"/>
+        </w:rPr>
+      </w:pPr>
+    </w:p>
+    <w:p>
+      <w:pPr>
+        <w:pStyle w:val="berschrift1"/>
+        <w:rPr>
+          <w:lang w:val="en-GB"/>
+        </w:rPr>
+      </w:pPr>
+      <w:r>
+        <w:rPr>
+          <w:lang w:val="en-GB"/>
+        </w:rPr>
+        <w:t>Second Results with Naïve Bayes and 3 Training Rounds:</w:t>
+      </w:r>
+    </w:p>
+    <w:p>
+      <w:pPr>
+        <w:rPr>
+          <w:lang w:val="en-GB"/>
+        </w:rPr>
+      </w:pPr>
+      <w:r>
+        <w:rPr>
+          <w:lang w:val="en-GB"/>
+        </w:rPr>
+        <w:t xml:space="preserve">Code: </w:t>
+      </w:r>
+      <w:r>
+        <w:rPr>
+          <w:lang w:val="en-GB"/>
+        </w:rPr>
+        <w:t>learning_results_01_nb.py</w:t>
+      </w:r>
+      <w:r>
+        <w:rPr>
+          <w:lang w:val="en-GB"/>
+        </w:rPr>
+        <w:br/>
+      </w:r>
+      <w:r>
+        <w:rPr>
+          <w:lang w:val="en-GB"/>
+        </w:rPr>
+        <w:t>Dataset:</w:t>
+      </w:r>
+      <w:r>
+        <w:rPr>
+          <w:lang w:val="en-GB"/>
+        </w:rPr>
+        <w:t xml:space="preserve"> learning_training_data_results_02_nb</w:t>
+      </w:r>
+    </w:p>
+    <w:p>
+      <w:pPr>
+        <w:rPr>
+          <w:lang w:val="en-GB"/>
+        </w:rPr>
+      </w:pPr>
+      <w:r>
+        <w:rPr>
+          <w:lang w:val="en-GB"/>
+        </w:rPr>
+        <w:t>Results:</w:t>
+      </w:r>
+    </w:p>
+    <w:p>
+      <w:pPr>
+        <w:rPr>
+          <w:lang w:val="en-GB"/>
+        </w:rPr>
+      </w:pPr>
+      <w:r>
+        <w:rPr>
+          <w:lang w:val="en-GB"/>
+        </w:rPr>
+        <w:t>Length of Dataset:  656</w:t>
+      </w:r>
+    </w:p>
+    <w:p>
+      <w:pPr>
+        <w:rPr>
+          <w:lang w:val="en-GB"/>
+        </w:rPr>
+      </w:pPr>
+      <w:r>
+        <w:rPr>
+          <w:lang w:val="en-GB"/>
+        </w:rPr>
+        <w:t>Length of Training-Data:  492</w:t>
+      </w:r>
+    </w:p>
+    <w:p>
+      <w:pPr>
+        <w:rPr>
+          <w:lang w:val="en-GB"/>
+        </w:rPr>
+      </w:pPr>
+      <w:r>
+        <w:rPr>
+          <w:lang w:val="en-GB"/>
+        </w:rPr>
+        <w:t>Length of Test-Data:  164</w:t>
+      </w:r>
+    </w:p>
+    <w:p>
+      <w:pPr>
+        <w:rPr>
+          <w:lang w:val="en-GB"/>
+        </w:rPr>
+      </w:pPr>
+      <w:r>
+        <w:rPr>
+          <w:lang w:val="en-GB"/>
+        </w:rPr>
+        <w:t>Test Score</w:t>
+      </w:r>
+    </w:p>
+    <w:p>
+      <w:pPr>
+        <w:rPr>
+          <w:lang w:val="en-GB"/>
+        </w:rPr>
+      </w:pPr>
+      <w:r>
+        <w:rPr>
+          <w:lang w:val="en-GB"/>
+        </w:rPr>
+        <w:t xml:space="preserve">Score of </w:t>
+      </w:r>
+      <w:proofErr w:type="spellStart"/>
+      <w:r>
+        <w:rPr>
+          <w:lang w:val="en-GB"/>
+        </w:rPr>
+        <w:t>isTurningLeft</w:t>
+      </w:r>
+      <w:proofErr w:type="spellEnd"/>
+      <w:r>
+        <w:rPr>
+          <w:lang w:val="en-GB"/>
+        </w:rPr>
+        <w:t>-Prediction:  0.9308943089430894</w:t>
+      </w:r>
+    </w:p>
+    <w:p>
+      <w:pPr>
+        <w:rPr>
+          <w:lang w:val="en-GB"/>
+        </w:rPr>
+      </w:pPr>
+      <w:r>
+        <w:rPr>
+          <w:lang w:val="en-GB"/>
+        </w:rPr>
+        <w:t xml:space="preserve">Score of </w:t>
+      </w:r>
+      <w:proofErr w:type="spellStart"/>
+      <w:r>
+        <w:rPr>
+          <w:lang w:val="en-GB"/>
+        </w:rPr>
+        <w:t>isTurningRight</w:t>
+      </w:r>
+      <w:proofErr w:type="spellEnd"/>
+      <w:r>
+        <w:rPr>
+          <w:lang w:val="en-GB"/>
+        </w:rPr>
+        <w:t>-Prediction:  0.7296747967479674</w:t>
+      </w:r>
+    </w:p>
+    <w:p>
+      <w:pPr>
+        <w:rPr>
+          <w:lang w:val="en-GB"/>
+        </w:rPr>
+      </w:pPr>
+      <w:r>
+        <w:rPr>
+          <w:lang w:val="en-GB"/>
+        </w:rPr>
+        <w:t xml:space="preserve">Score of </w:t>
+      </w:r>
+      <w:proofErr w:type="spellStart"/>
+      <w:r>
+        <w:rPr>
+          <w:lang w:val="en-GB"/>
+        </w:rPr>
+        <w:t>isKeepingSTraight</w:t>
+      </w:r>
+      <w:proofErr w:type="spellEnd"/>
+      <w:r>
+        <w:rPr>
+          <w:lang w:val="en-GB"/>
+        </w:rPr>
+        <w:t>-Prediction:  0.6910569105691057</w:t>
+      </w:r>
+    </w:p>
+    <w:p>
+      <w:pPr>
+        <w:rPr>
+          <w:lang w:val="en-GB"/>
+        </w:rPr>
+      </w:pPr>
+      <w:r>
+        <w:rPr>
+          <w:lang w:val="en-GB"/>
+        </w:rPr>
+        <w:t xml:space="preserve">Score of </w:t>
+      </w:r>
+      <w:proofErr w:type="spellStart"/>
+      <w:r>
+        <w:rPr>
+          <w:lang w:val="en-GB"/>
+        </w:rPr>
+        <w:t>isAccelerating</w:t>
+      </w:r>
+      <w:proofErr w:type="spellEnd"/>
+      <w:r>
+        <w:rPr>
+          <w:lang w:val="en-GB"/>
+        </w:rPr>
+        <w:t>-Prediction:  0.9024390243902439</w:t>
+      </w:r>
+    </w:p>
+    <w:p>
+      <w:pPr>
+        <w:rPr>
+          <w:lang w:val="en-GB"/>
+        </w:rPr>
+      </w:pPr>
+    </w:p>
+    <w:p>
+      <w:pPr>
+        <w:rPr>
+          <w:lang w:val="en-GB"/>
+        </w:rPr>
+      </w:pPr>
+    </w:p>
+    <w:p>
+      <w:pPr>
+        <w:rPr>
+          <w:lang w:val="en-GB"/>
+        </w:rPr>
+      </w:pPr>
+    </w:p>
+    <w:p>
+      <w:pPr>
+        <w:pStyle w:val="berschrift1"/>
+        <w:rPr>
+          <w:lang w:val="en-GB"/>
+        </w:rPr>
+      </w:pPr>
+      <w:r>
+        <w:rPr>
+          <w:lang w:val="en-GB"/>
+        </w:rPr>
+        <w:lastRenderedPageBreak/>
+        <w:t>Third Results with Naïve Bayes and 10 Training Rounds</w:t>
+      </w:r>
+      <w:r>
+        <w:rPr>
+          <w:lang w:val="en-GB"/>
+        </w:rPr>
+        <w:t xml:space="preserve"> (driving faster and not that cautious the last 7 rounds)</w:t>
       </w:r>
       <w:bookmarkStart w:id="0" w:name="_GoBack"/>
       <w:bookmarkEnd w:id="0"/>
-    </w:p>
-    <w:p>
-      <w:pPr>
-        <w:rPr>
-          <w:sz w:val="20"/>
-          <w:szCs w:val="20"/>
+      <w:r>
+        <w:rPr>
+          <w:lang w:val="en-GB"/>
+        </w:rPr>
+        <w:t>:</w:t>
+      </w:r>
+    </w:p>
+    <w:p>
+      <w:pPr>
+        <w:rPr>
+          <w:lang w:val="en-GB"/>
+        </w:rPr>
+      </w:pPr>
+      <w:r>
+        <w:rPr>
+          <w:lang w:val="en-GB"/>
+        </w:rPr>
+        <w:t>Code: learning_results_01_nb.py</w:t>
+      </w:r>
+      <w:r>
+        <w:rPr>
+          <w:lang w:val="en-GB"/>
+        </w:rPr>
+        <w:br/>
+        <w:t>Dataset:</w:t>
+      </w:r>
+      <w:r>
+        <w:rPr>
+          <w:lang w:val="en-GB"/>
+        </w:rPr>
+        <w:t xml:space="preserve"> learning_training_data_results_02_nb</w:t>
+      </w:r>
+    </w:p>
+    <w:p>
+      <w:pPr>
+        <w:rPr>
+          <w:lang w:val="en-GB"/>
+        </w:rPr>
+      </w:pPr>
+      <w:r>
+        <w:rPr>
+          <w:lang w:val="en-GB"/>
+        </w:rPr>
+        <w:t>Results:</w:t>
+      </w:r>
+      <w:r>
+        <w:rPr>
+          <w:lang w:val="en-GB"/>
+        </w:rPr>
+        <w:br/>
+      </w:r>
+      <w:r>
+        <w:rPr>
+          <w:lang w:val="en-GB"/>
+        </w:rPr>
+        <w:t>Length of Dataset:  5017</w:t>
+      </w:r>
+    </w:p>
+    <w:p>
+      <w:pPr>
+        <w:rPr>
+          <w:lang w:val="en-GB"/>
+        </w:rPr>
+      </w:pPr>
+      <w:r>
+        <w:rPr>
+          <w:lang w:val="en-GB"/>
+        </w:rPr>
+        <w:t>Length of Training-Data:  3762</w:t>
+      </w:r>
+    </w:p>
+    <w:p>
+      <w:pPr>
+        <w:rPr>
+          <w:lang w:val="en-GB"/>
+        </w:rPr>
+      </w:pPr>
+      <w:r>
+        <w:rPr>
+          <w:lang w:val="en-GB"/>
+        </w:rPr>
+        <w:t>Length of Test-Data:  1255</w:t>
+      </w:r>
+    </w:p>
+    <w:p>
+      <w:pPr>
+        <w:rPr>
+          <w:lang w:val="en-GB"/>
+        </w:rPr>
+      </w:pPr>
+      <w:r>
+        <w:rPr>
+          <w:lang w:val="en-GB"/>
+        </w:rPr>
+        <w:t>Test Score</w:t>
+      </w:r>
+    </w:p>
+    <w:p>
+      <w:pPr>
+        <w:rPr>
+          <w:lang w:val="en-GB"/>
+        </w:rPr>
+      </w:pPr>
+      <w:r>
+        <w:rPr>
+          <w:lang w:val="en-GB"/>
+        </w:rPr>
+        <w:t xml:space="preserve">Score of </w:t>
+      </w:r>
+      <w:proofErr w:type="spellStart"/>
+      <w:r>
+        <w:rPr>
+          <w:lang w:val="en-GB"/>
+        </w:rPr>
+        <w:t>isTurningLeft</w:t>
+      </w:r>
+      <w:proofErr w:type="spellEnd"/>
+      <w:r>
+        <w:rPr>
+          <w:lang w:val="en-GB"/>
+        </w:rPr>
+        <w:t>-Prediction:  0.9234449760765551</w:t>
+      </w:r>
+    </w:p>
+    <w:p>
+      <w:pPr>
+        <w:rPr>
+          <w:lang w:val="en-GB"/>
+        </w:rPr>
+      </w:pPr>
+      <w:r>
+        <w:rPr>
+          <w:lang w:val="en-GB"/>
+        </w:rPr>
+        <w:t xml:space="preserve">Score of </w:t>
+      </w:r>
+      <w:proofErr w:type="spellStart"/>
+      <w:r>
+        <w:rPr>
+          <w:lang w:val="en-GB"/>
+        </w:rPr>
+        <w:t>isTurningRight</w:t>
+      </w:r>
+      <w:proofErr w:type="spellEnd"/>
+      <w:r>
+        <w:rPr>
+          <w:lang w:val="en-GB"/>
+        </w:rPr>
+        <w:t>-Prediction:  0.6533758639021797</w:t>
+      </w:r>
+    </w:p>
+    <w:p>
+      <w:pPr>
+        <w:rPr>
+          <w:lang w:val="en-GB"/>
+        </w:rPr>
+      </w:pPr>
+      <w:r>
+        <w:rPr>
+          <w:lang w:val="en-GB"/>
+        </w:rPr>
+        <w:t xml:space="preserve">Score of </w:t>
+      </w:r>
+      <w:proofErr w:type="spellStart"/>
+      <w:r>
+        <w:rPr>
+          <w:lang w:val="en-GB"/>
+        </w:rPr>
+        <w:t>isKeepingSTraight</w:t>
+      </w:r>
+      <w:proofErr w:type="spellEnd"/>
+      <w:r>
+        <w:rPr>
+          <w:lang w:val="en-GB"/>
+        </w:rPr>
+        <w:t>-Prediction:  0.5683147262094631</w:t>
+      </w:r>
+    </w:p>
+    <w:p>
+      <w:pPr>
+        <w:rPr>
+          <w:lang w:val="en-GB"/>
+        </w:rPr>
+      </w:pPr>
+      <w:r>
+        <w:rPr>
+          <w:lang w:val="en-GB"/>
+        </w:rPr>
+        <w:t xml:space="preserve">Score of </w:t>
+      </w:r>
+      <w:proofErr w:type="spellStart"/>
+      <w:r>
+        <w:rPr>
+          <w:lang w:val="en-GB"/>
+        </w:rPr>
+        <w:t>isAccelerating</w:t>
+      </w:r>
+      <w:proofErr w:type="spellEnd"/>
+      <w:r>
+        <w:rPr>
+          <w:lang w:val="en-GB"/>
+        </w:rPr>
+        <w:t>-Prediction:  0.960127591706539</w:t>
+      </w:r>
+    </w:p>
+    <w:p>
+      <w:pPr>
+        <w:rPr>
+          <w:lang w:val="en-GB"/>
+        </w:rPr>
+      </w:pPr>
+    </w:p>
+    <w:p>
+      <w:pPr>
+        <w:rPr>
           <w:lang w:val="en-GB"/>
         </w:rPr>
       </w:pPr>

</xml_diff>

<commit_message>
Backup: 15082018 Precision on Test is Good Autonomous Driving Test is miserable Sensors 30 Degrees
</commit_message>
<xml_diff>
--- a/Server/Results of Machine Learning.docx
+++ b/Server/Results of Machine Learning.docx
@@ -306,13 +306,7 @@
         <w:rPr>
           <w:lang w:val="en-GB"/>
         </w:rPr>
-        <w:t xml:space="preserve">Code: </w:t>
-      </w:r>
-      <w:r>
-        <w:rPr>
-          <w:lang w:val="en-GB"/>
-        </w:rPr>
-        <w:t>learning_results_01_nb.py</w:t>
+        <w:t>Code: learning_results_01_nb.py</w:t>
       </w:r>
       <w:r>
         <w:rPr>
@@ -547,227 +541,730 @@
         </w:rPr>
         <w:t xml:space="preserve"> (driving faster and not that cautious the last 7 rounds)</w:t>
       </w:r>
+      <w:r>
+        <w:rPr>
+          <w:lang w:val="en-GB"/>
+        </w:rPr>
+        <w:t>:</w:t>
+      </w:r>
+    </w:p>
+    <w:p>
+      <w:pPr>
+        <w:rPr>
+          <w:lang w:val="en-GB"/>
+        </w:rPr>
+      </w:pPr>
+      <w:r>
+        <w:rPr>
+          <w:lang w:val="en-GB"/>
+        </w:rPr>
+        <w:t>Code: learning_results_01_nb.py</w:t>
+      </w:r>
+      <w:r>
+        <w:rPr>
+          <w:lang w:val="en-GB"/>
+        </w:rPr>
+        <w:br/>
+        <w:t>Dataset:</w:t>
+      </w:r>
+      <w:r>
+        <w:rPr>
+          <w:lang w:val="en-GB"/>
+        </w:rPr>
+        <w:t xml:space="preserve"> learning_training_data_results_02_nb</w:t>
+      </w:r>
+    </w:p>
+    <w:p>
+      <w:pPr>
+        <w:rPr>
+          <w:lang w:val="en-GB"/>
+        </w:rPr>
+      </w:pPr>
+      <w:r>
+        <w:rPr>
+          <w:lang w:val="en-GB"/>
+        </w:rPr>
+        <w:t>Results:</w:t>
+      </w:r>
+      <w:r>
+        <w:rPr>
+          <w:lang w:val="en-GB"/>
+        </w:rPr>
+        <w:br/>
+      </w:r>
+      <w:r>
+        <w:rPr>
+          <w:lang w:val="en-GB"/>
+        </w:rPr>
+        <w:t>Length of Dataset:  5017</w:t>
+      </w:r>
+    </w:p>
+    <w:p>
+      <w:pPr>
+        <w:rPr>
+          <w:lang w:val="en-GB"/>
+        </w:rPr>
+      </w:pPr>
+      <w:r>
+        <w:rPr>
+          <w:lang w:val="en-GB"/>
+        </w:rPr>
+        <w:t>Length of Training-Data:  3762</w:t>
+      </w:r>
+    </w:p>
+    <w:p>
+      <w:pPr>
+        <w:rPr>
+          <w:lang w:val="en-GB"/>
+        </w:rPr>
+      </w:pPr>
+      <w:r>
+        <w:rPr>
+          <w:lang w:val="en-GB"/>
+        </w:rPr>
+        <w:t>Length of Test-Data:  1255</w:t>
+      </w:r>
+    </w:p>
+    <w:p>
+      <w:pPr>
+        <w:rPr>
+          <w:lang w:val="en-GB"/>
+        </w:rPr>
+      </w:pPr>
+      <w:r>
+        <w:rPr>
+          <w:lang w:val="en-GB"/>
+        </w:rPr>
+        <w:t>Test Score</w:t>
+      </w:r>
+    </w:p>
+    <w:p>
+      <w:pPr>
+        <w:rPr>
+          <w:lang w:val="en-GB"/>
+        </w:rPr>
+      </w:pPr>
+      <w:r>
+        <w:rPr>
+          <w:lang w:val="en-GB"/>
+        </w:rPr>
+        <w:t xml:space="preserve">Score of </w:t>
+      </w:r>
+      <w:proofErr w:type="spellStart"/>
+      <w:r>
+        <w:rPr>
+          <w:lang w:val="en-GB"/>
+        </w:rPr>
+        <w:t>isTurningLeft</w:t>
+      </w:r>
+      <w:proofErr w:type="spellEnd"/>
+      <w:r>
+        <w:rPr>
+          <w:lang w:val="en-GB"/>
+        </w:rPr>
+        <w:t>-Prediction:  0.9234449760765551</w:t>
+      </w:r>
+    </w:p>
+    <w:p>
+      <w:pPr>
+        <w:rPr>
+          <w:lang w:val="en-GB"/>
+        </w:rPr>
+      </w:pPr>
+      <w:r>
+        <w:rPr>
+          <w:lang w:val="en-GB"/>
+        </w:rPr>
+        <w:t xml:space="preserve">Score of </w:t>
+      </w:r>
+      <w:proofErr w:type="spellStart"/>
+      <w:r>
+        <w:rPr>
+          <w:lang w:val="en-GB"/>
+        </w:rPr>
+        <w:t>isTurningRight</w:t>
+      </w:r>
+      <w:proofErr w:type="spellEnd"/>
+      <w:r>
+        <w:rPr>
+          <w:lang w:val="en-GB"/>
+        </w:rPr>
+        <w:t>-Prediction:  0.6533758639021797</w:t>
+      </w:r>
+    </w:p>
+    <w:p>
+      <w:pPr>
+        <w:rPr>
+          <w:lang w:val="en-GB"/>
+        </w:rPr>
+      </w:pPr>
+      <w:r>
+        <w:rPr>
+          <w:lang w:val="en-GB"/>
+        </w:rPr>
+        <w:t xml:space="preserve">Score of </w:t>
+      </w:r>
+      <w:proofErr w:type="spellStart"/>
+      <w:r>
+        <w:rPr>
+          <w:lang w:val="en-GB"/>
+        </w:rPr>
+        <w:t>isKeepingSTraight</w:t>
+      </w:r>
+      <w:proofErr w:type="spellEnd"/>
+      <w:r>
+        <w:rPr>
+          <w:lang w:val="en-GB"/>
+        </w:rPr>
+        <w:t>-Prediction:  0.5683147262094631</w:t>
+      </w:r>
+    </w:p>
+    <w:p>
+      <w:pPr>
+        <w:rPr>
+          <w:lang w:val="en-GB"/>
+        </w:rPr>
+      </w:pPr>
+      <w:r>
+        <w:rPr>
+          <w:lang w:val="en-GB"/>
+        </w:rPr>
+        <w:t xml:space="preserve">Score of </w:t>
+      </w:r>
+      <w:proofErr w:type="spellStart"/>
+      <w:r>
+        <w:rPr>
+          <w:lang w:val="en-GB"/>
+        </w:rPr>
+        <w:t>isAccelerating</w:t>
+      </w:r>
+      <w:proofErr w:type="spellEnd"/>
+      <w:r>
+        <w:rPr>
+          <w:lang w:val="en-GB"/>
+        </w:rPr>
+        <w:t>-Prediction:  0.960127591706539</w:t>
+      </w:r>
+    </w:p>
+    <w:p>
+      <w:pPr>
+        <w:rPr>
+          <w:lang w:val="en-GB"/>
+        </w:rPr>
+      </w:pPr>
+    </w:p>
+    <w:p>
+      <w:pPr>
+        <w:rPr>
+          <w:lang w:val="en-GB"/>
+        </w:rPr>
+      </w:pPr>
+    </w:p>
+    <w:p>
+      <w:pPr>
+        <w:pStyle w:val="berschrift1"/>
+        <w:rPr>
+          <w:lang w:val="en-GB"/>
+        </w:rPr>
+      </w:pPr>
+      <w:proofErr w:type="spellStart"/>
+      <w:r>
+        <w:rPr>
+          <w:lang w:val="en-GB"/>
+        </w:rPr>
+        <w:t>Autonome</w:t>
+      </w:r>
+      <w:proofErr w:type="spellEnd"/>
+      <w:r>
+        <w:rPr>
+          <w:lang w:val="en-GB"/>
+        </w:rPr>
+        <w:t xml:space="preserve"> </w:t>
+      </w:r>
+      <w:proofErr w:type="spellStart"/>
+      <w:r>
+        <w:rPr>
+          <w:lang w:val="en-GB"/>
+        </w:rPr>
+        <w:t>Testfahrten</w:t>
+      </w:r>
+      <w:proofErr w:type="spellEnd"/>
+      <w:r>
+        <w:rPr>
+          <w:lang w:val="en-GB"/>
+        </w:rPr>
+        <w:t xml:space="preserve"> </w:t>
+      </w:r>
+      <w:proofErr w:type="spellStart"/>
+      <w:r>
+        <w:rPr>
+          <w:lang w:val="en-GB"/>
+        </w:rPr>
+        <w:t>jetzt</w:t>
+      </w:r>
+      <w:proofErr w:type="spellEnd"/>
+      <w:r>
+        <w:rPr>
+          <w:lang w:val="en-GB"/>
+        </w:rPr>
+        <w:t xml:space="preserve"> </w:t>
+      </w:r>
+      <w:proofErr w:type="spellStart"/>
+      <w:r>
+        <w:rPr>
+          <w:lang w:val="en-GB"/>
+        </w:rPr>
+        <w:t>möglich</w:t>
+      </w:r>
+      <w:proofErr w:type="spellEnd"/>
+      <w:r>
+        <w:rPr>
+          <w:lang w:val="en-GB"/>
+        </w:rPr>
+        <w:t xml:space="preserve"> (15.08.2018):</w:t>
+      </w:r>
+    </w:p>
+    <w:p>
+      <w:pPr>
+        <w:rPr>
+          <w:lang w:val="en-GB"/>
+        </w:rPr>
+      </w:pPr>
+    </w:p>
+    <w:p>
+      <w:r>
+        <w:t>Alle 3 vorherigen Trainingssets mit 60 Grad S</w:t>
+      </w:r>
+      <w:r>
+        <w:t xml:space="preserve">ensor Neigung </w:t>
+      </w:r>
+      <w:r>
+        <w:t>liefen</w:t>
+      </w:r>
+      <w:r>
+        <w:t xml:space="preserve"> sehr schlecht.</w:t>
+      </w:r>
+      <w:r>
+        <w:t xml:space="preserve"> (Fahren gegen die erste Wand)</w:t>
+      </w:r>
+      <w:r>
+        <w:br/>
+        <w:t xml:space="preserve">Vermutung: ML Algorithmus und Daten zu schlecht um gute </w:t>
+      </w:r>
+      <w:r>
+        <w:t>Befehle</w:t>
+      </w:r>
+      <w:r>
+        <w:t xml:space="preserve"> zu </w:t>
+      </w:r>
+      <w:r>
+        <w:t>erteilen</w:t>
+      </w:r>
+      <w:r>
+        <w:t xml:space="preserve">, obwohl Ich 70-90% gute Testergebnisse bekomme. </w:t>
+      </w:r>
+    </w:p>
+    <w:p/>
+    <w:p>
+      <w:r>
+        <w:t>Versuch mit 30 Grad Sensor Einstellung</w:t>
+      </w:r>
+      <w:r>
+        <w:t xml:space="preserve"> (</w:t>
+      </w:r>
+      <w:r>
+        <w:t>learning_training_data_results_0</w:t>
+      </w:r>
+      <w:r>
+        <w:t>4</w:t>
+      </w:r>
+      <w:r>
+        <w:t>_nb</w:t>
+      </w:r>
+      <w:proofErr w:type="gramStart"/>
+      <w:r>
+        <w:t>) :</w:t>
+      </w:r>
+      <w:proofErr w:type="gramEnd"/>
+    </w:p>
+    <w:p>
+      <w:pPr>
+        <w:rPr>
+          <w:lang w:val="en-GB"/>
+        </w:rPr>
+      </w:pPr>
+      <w:r>
+        <w:rPr>
+          <w:lang w:val="en-GB"/>
+        </w:rPr>
+        <w:t>learning_training_data_results_04_nb</w:t>
+      </w:r>
+      <w:r>
+        <w:rPr>
+          <w:lang w:val="en-GB"/>
+        </w:rPr>
+        <w:t>:</w:t>
+      </w:r>
+    </w:p>
+    <w:p>
+      <w:pPr>
+        <w:rPr>
+          <w:lang w:val="en-GB"/>
+        </w:rPr>
+      </w:pPr>
+      <w:r>
+        <w:rPr>
+          <w:lang w:val="en-GB"/>
+        </w:rPr>
+        <w:t>Length of Dataset:  141</w:t>
+      </w:r>
+    </w:p>
+    <w:p>
+      <w:pPr>
+        <w:rPr>
+          <w:lang w:val="en-GB"/>
+        </w:rPr>
+      </w:pPr>
+      <w:r>
+        <w:rPr>
+          <w:lang w:val="en-GB"/>
+        </w:rPr>
+        <w:t>Length of Training-Data:  105</w:t>
+      </w:r>
+    </w:p>
+    <w:p>
+      <w:pPr>
+        <w:rPr>
+          <w:lang w:val="en-GB"/>
+        </w:rPr>
+      </w:pPr>
+      <w:r>
+        <w:rPr>
+          <w:lang w:val="en-GB"/>
+        </w:rPr>
+        <w:t>Length of Test-Data:  36</w:t>
+      </w:r>
+    </w:p>
+    <w:p>
+      <w:pPr>
+        <w:rPr>
+          <w:lang w:val="en-GB"/>
+        </w:rPr>
+      </w:pPr>
+      <w:r>
+        <w:rPr>
+          <w:lang w:val="en-GB"/>
+        </w:rPr>
+        <w:t>-----Test Score-----</w:t>
+      </w:r>
+    </w:p>
+    <w:p>
+      <w:pPr>
+        <w:rPr>
+          <w:lang w:val="en-GB"/>
+        </w:rPr>
+      </w:pPr>
+      <w:r>
+        <w:rPr>
+          <w:lang w:val="en-GB"/>
+        </w:rPr>
+        <w:t xml:space="preserve">Score of </w:t>
+      </w:r>
+      <w:proofErr w:type="spellStart"/>
+      <w:r>
+        <w:rPr>
+          <w:lang w:val="en-GB"/>
+        </w:rPr>
+        <w:t>isTurningLeft</w:t>
+      </w:r>
+      <w:proofErr w:type="spellEnd"/>
+      <w:r>
+        <w:rPr>
+          <w:lang w:val="en-GB"/>
+        </w:rPr>
+        <w:t>-Prediction:  0.9619047619047619</w:t>
+      </w:r>
+    </w:p>
+    <w:p>
+      <w:pPr>
+        <w:rPr>
+          <w:lang w:val="en-GB"/>
+        </w:rPr>
+      </w:pPr>
+      <w:r>
+        <w:rPr>
+          <w:lang w:val="en-GB"/>
+        </w:rPr>
+        <w:t xml:space="preserve">Score of </w:t>
+      </w:r>
+      <w:proofErr w:type="spellStart"/>
+      <w:r>
+        <w:rPr>
+          <w:lang w:val="en-GB"/>
+        </w:rPr>
+        <w:t>isTurningRight</w:t>
+      </w:r>
+      <w:proofErr w:type="spellEnd"/>
+      <w:r>
+        <w:rPr>
+          <w:lang w:val="en-GB"/>
+        </w:rPr>
+        <w:t>-Prediction:  0.8285714285714286</w:t>
+      </w:r>
+    </w:p>
+    <w:p>
+      <w:pPr>
+        <w:rPr>
+          <w:lang w:val="en-GB"/>
+        </w:rPr>
+      </w:pPr>
+      <w:r>
+        <w:rPr>
+          <w:lang w:val="en-GB"/>
+        </w:rPr>
+        <w:t xml:space="preserve">Score of </w:t>
+      </w:r>
+      <w:proofErr w:type="spellStart"/>
+      <w:r>
+        <w:rPr>
+          <w:lang w:val="en-GB"/>
+        </w:rPr>
+        <w:t>isKeepingSTraight</w:t>
+      </w:r>
+      <w:proofErr w:type="spellEnd"/>
+      <w:r>
+        <w:rPr>
+          <w:lang w:val="en-GB"/>
+        </w:rPr>
+        <w:t>-Prediction:  0.7619047619047619</w:t>
+      </w:r>
+    </w:p>
+    <w:p>
+      <w:pPr>
+        <w:rPr>
+          <w:lang w:val="en-GB"/>
+        </w:rPr>
+      </w:pPr>
+      <w:r>
+        <w:rPr>
+          <w:lang w:val="en-GB"/>
+        </w:rPr>
+        <w:t xml:space="preserve">Score of </w:t>
+      </w:r>
+      <w:proofErr w:type="spellStart"/>
+      <w:r>
+        <w:rPr>
+          <w:lang w:val="en-GB"/>
+        </w:rPr>
+        <w:t>isAccelerating</w:t>
+      </w:r>
+      <w:proofErr w:type="spellEnd"/>
+      <w:r>
+        <w:rPr>
+          <w:lang w:val="en-GB"/>
+        </w:rPr>
+        <w:t>-Prediction:  1.0</w:t>
+      </w:r>
+    </w:p>
+    <w:p>
+      <w:pPr>
+        <w:rPr>
+          <w:lang w:val="en-GB"/>
+        </w:rPr>
+      </w:pPr>
+    </w:p>
+    <w:p>
+      <w:r>
+        <w:lastRenderedPageBreak/>
+        <w:t>Klappt nicht, fährt gegen e</w:t>
+      </w:r>
+      <w:r>
+        <w:t>rste Wand!</w:t>
+      </w:r>
+    </w:p>
+    <w:p/>
+    <w:p/>
+    <w:p>
+      <w:r>
+        <w:t>Versuch mit 30 Grad Sensor Einstellung (</w:t>
+      </w:r>
+      <w:r>
+        <w:t>learning_training_data_results_0</w:t>
+      </w:r>
+      <w:r>
+        <w:t>5</w:t>
+      </w:r>
+      <w:r>
+        <w:t>_nb</w:t>
+      </w:r>
+      <w:proofErr w:type="gramStart"/>
+      <w:r>
+        <w:t>) :</w:t>
+      </w:r>
+      <w:proofErr w:type="gramEnd"/>
+    </w:p>
+    <w:p>
+      <w:pPr>
+        <w:rPr>
+          <w:lang w:val="en-GB"/>
+        </w:rPr>
+      </w:pPr>
+      <w:r>
+        <w:rPr>
+          <w:lang w:val="en-GB"/>
+        </w:rPr>
+        <w:t>Length of Dataset:  282</w:t>
+      </w:r>
+    </w:p>
+    <w:p>
+      <w:pPr>
+        <w:rPr>
+          <w:lang w:val="en-GB"/>
+        </w:rPr>
+      </w:pPr>
+      <w:r>
+        <w:rPr>
+          <w:lang w:val="en-GB"/>
+        </w:rPr>
+        <w:t>Length of Training-Data:  210</w:t>
+      </w:r>
+    </w:p>
+    <w:p>
+      <w:pPr>
+        <w:rPr>
+          <w:lang w:val="en-GB"/>
+        </w:rPr>
+      </w:pPr>
+      <w:r>
+        <w:rPr>
+          <w:lang w:val="en-GB"/>
+        </w:rPr>
+        <w:t>Length of Test-Data:  72</w:t>
+      </w:r>
+    </w:p>
+    <w:p>
+      <w:pPr>
+        <w:rPr>
+          <w:lang w:val="en-GB"/>
+        </w:rPr>
+      </w:pPr>
+      <w:r>
+        <w:rPr>
+          <w:lang w:val="en-GB"/>
+        </w:rPr>
+        <w:t>-----Test Score-----</w:t>
+      </w:r>
+    </w:p>
+    <w:p>
+      <w:pPr>
+        <w:rPr>
+          <w:lang w:val="en-GB"/>
+        </w:rPr>
+      </w:pPr>
+      <w:r>
+        <w:rPr>
+          <w:lang w:val="en-GB"/>
+        </w:rPr>
+        <w:t xml:space="preserve">Score of </w:t>
+      </w:r>
+      <w:proofErr w:type="spellStart"/>
+      <w:r>
+        <w:rPr>
+          <w:lang w:val="en-GB"/>
+        </w:rPr>
+        <w:t>isTurningLeft</w:t>
+      </w:r>
+      <w:proofErr w:type="spellEnd"/>
+      <w:r>
+        <w:rPr>
+          <w:lang w:val="en-GB"/>
+        </w:rPr>
+        <w:t>-Prediction:  0.9333333333333333</w:t>
+      </w:r>
+    </w:p>
+    <w:p>
+      <w:pPr>
+        <w:rPr>
+          <w:lang w:val="en-GB"/>
+        </w:rPr>
+      </w:pPr>
+      <w:r>
+        <w:rPr>
+          <w:lang w:val="en-GB"/>
+        </w:rPr>
+        <w:t xml:space="preserve">Score of </w:t>
+      </w:r>
+      <w:proofErr w:type="spellStart"/>
+      <w:r>
+        <w:rPr>
+          <w:lang w:val="en-GB"/>
+        </w:rPr>
+        <w:t>isTurningRight</w:t>
+      </w:r>
+      <w:proofErr w:type="spellEnd"/>
+      <w:r>
+        <w:rPr>
+          <w:lang w:val="en-GB"/>
+        </w:rPr>
+        <w:t>-Prediction:  0.7952380952380952</w:t>
+      </w:r>
+    </w:p>
+    <w:p>
+      <w:r>
+        <w:t xml:space="preserve">Score </w:t>
+      </w:r>
+      <w:proofErr w:type="spellStart"/>
+      <w:r>
+        <w:t>of</w:t>
+      </w:r>
+      <w:proofErr w:type="spellEnd"/>
+      <w:r>
+        <w:t xml:space="preserve"> </w:t>
+      </w:r>
+      <w:proofErr w:type="spellStart"/>
+      <w:r>
+        <w:t>isKeepingSTraight-Prediction</w:t>
+      </w:r>
+      <w:proofErr w:type="spellEnd"/>
+      <w:r>
+        <w:t>:  0.7571428571428571</w:t>
+      </w:r>
+    </w:p>
+    <w:p>
+      <w:r>
+        <w:t xml:space="preserve">Score </w:t>
+      </w:r>
+      <w:proofErr w:type="spellStart"/>
+      <w:r>
+        <w:t>of</w:t>
+      </w:r>
+      <w:proofErr w:type="spellEnd"/>
+      <w:r>
+        <w:t xml:space="preserve"> </w:t>
+      </w:r>
+      <w:proofErr w:type="spellStart"/>
+      <w:r>
+        <w:t>isAccelerating-Prediction</w:t>
+      </w:r>
+      <w:proofErr w:type="spellEnd"/>
+      <w:r>
+        <w:t>:  0.9714285714285714</w:t>
+      </w:r>
+    </w:p>
+    <w:p/>
+    <w:p>
+      <w:r>
+        <w:t>Klappt auch nicht…</w:t>
+      </w:r>
+    </w:p>
+    <w:p/>
+    <w:p/>
+    <w:p>
       <w:bookmarkStart w:id="0" w:name="_GoBack"/>
       <w:bookmarkEnd w:id="0"/>
-      <w:r>
-        <w:rPr>
-          <w:lang w:val="en-GB"/>
-        </w:rPr>
-        <w:t>:</w:t>
-      </w:r>
-    </w:p>
-    <w:p>
-      <w:pPr>
-        <w:rPr>
-          <w:lang w:val="en-GB"/>
-        </w:rPr>
-      </w:pPr>
-      <w:r>
-        <w:rPr>
-          <w:lang w:val="en-GB"/>
-        </w:rPr>
-        <w:t>Code: learning_results_01_nb.py</w:t>
-      </w:r>
-      <w:r>
-        <w:rPr>
-          <w:lang w:val="en-GB"/>
-        </w:rPr>
-        <w:br/>
-        <w:t>Dataset:</w:t>
-      </w:r>
-      <w:r>
-        <w:rPr>
-          <w:lang w:val="en-GB"/>
-        </w:rPr>
-        <w:t xml:space="preserve"> learning_training_data_results_02_nb</w:t>
-      </w:r>
-    </w:p>
-    <w:p>
-      <w:pPr>
-        <w:rPr>
-          <w:lang w:val="en-GB"/>
-        </w:rPr>
-      </w:pPr>
-      <w:r>
-        <w:rPr>
-          <w:lang w:val="en-GB"/>
-        </w:rPr>
-        <w:t>Results:</w:t>
-      </w:r>
-      <w:r>
-        <w:rPr>
-          <w:lang w:val="en-GB"/>
-        </w:rPr>
-        <w:br/>
-      </w:r>
-      <w:r>
-        <w:rPr>
-          <w:lang w:val="en-GB"/>
-        </w:rPr>
-        <w:t>Length of Dataset:  5017</w:t>
-      </w:r>
-    </w:p>
-    <w:p>
-      <w:pPr>
-        <w:rPr>
-          <w:lang w:val="en-GB"/>
-        </w:rPr>
-      </w:pPr>
-      <w:r>
-        <w:rPr>
-          <w:lang w:val="en-GB"/>
-        </w:rPr>
-        <w:t>Length of Training-Data:  3762</w:t>
-      </w:r>
-    </w:p>
-    <w:p>
-      <w:pPr>
-        <w:rPr>
-          <w:lang w:val="en-GB"/>
-        </w:rPr>
-      </w:pPr>
-      <w:r>
-        <w:rPr>
-          <w:lang w:val="en-GB"/>
-        </w:rPr>
-        <w:t>Length of Test-Data:  1255</w:t>
-      </w:r>
-    </w:p>
-    <w:p>
-      <w:pPr>
-        <w:rPr>
-          <w:lang w:val="en-GB"/>
-        </w:rPr>
-      </w:pPr>
-      <w:r>
-        <w:rPr>
-          <w:lang w:val="en-GB"/>
-        </w:rPr>
-        <w:t>Test Score</w:t>
-      </w:r>
-    </w:p>
-    <w:p>
-      <w:pPr>
-        <w:rPr>
-          <w:lang w:val="en-GB"/>
-        </w:rPr>
-      </w:pPr>
-      <w:r>
-        <w:rPr>
-          <w:lang w:val="en-GB"/>
-        </w:rPr>
-        <w:t xml:space="preserve">Score of </w:t>
-      </w:r>
-      <w:proofErr w:type="spellStart"/>
-      <w:r>
-        <w:rPr>
-          <w:lang w:val="en-GB"/>
-        </w:rPr>
-        <w:t>isTurningLeft</w:t>
-      </w:r>
-      <w:proofErr w:type="spellEnd"/>
-      <w:r>
-        <w:rPr>
-          <w:lang w:val="en-GB"/>
-        </w:rPr>
-        <w:t>-Prediction:  0.9234449760765551</w:t>
-      </w:r>
-    </w:p>
-    <w:p>
-      <w:pPr>
-        <w:rPr>
-          <w:lang w:val="en-GB"/>
-        </w:rPr>
-      </w:pPr>
-      <w:r>
-        <w:rPr>
-          <w:lang w:val="en-GB"/>
-        </w:rPr>
-        <w:t xml:space="preserve">Score of </w:t>
-      </w:r>
-      <w:proofErr w:type="spellStart"/>
-      <w:r>
-        <w:rPr>
-          <w:lang w:val="en-GB"/>
-        </w:rPr>
-        <w:t>isTurningRight</w:t>
-      </w:r>
-      <w:proofErr w:type="spellEnd"/>
-      <w:r>
-        <w:rPr>
-          <w:lang w:val="en-GB"/>
-        </w:rPr>
-        <w:t>-Prediction:  0.6533758639021797</w:t>
-      </w:r>
-    </w:p>
-    <w:p>
-      <w:pPr>
-        <w:rPr>
-          <w:lang w:val="en-GB"/>
-        </w:rPr>
-      </w:pPr>
-      <w:r>
-        <w:rPr>
-          <w:lang w:val="en-GB"/>
-        </w:rPr>
-        <w:t xml:space="preserve">Score of </w:t>
-      </w:r>
-      <w:proofErr w:type="spellStart"/>
-      <w:r>
-        <w:rPr>
-          <w:lang w:val="en-GB"/>
-        </w:rPr>
-        <w:t>isKeepingSTraight</w:t>
-      </w:r>
-      <w:proofErr w:type="spellEnd"/>
-      <w:r>
-        <w:rPr>
-          <w:lang w:val="en-GB"/>
-        </w:rPr>
-        <w:t>-Prediction:  0.5683147262094631</w:t>
-      </w:r>
-    </w:p>
-    <w:p>
-      <w:pPr>
-        <w:rPr>
-          <w:lang w:val="en-GB"/>
-        </w:rPr>
-      </w:pPr>
-      <w:r>
-        <w:rPr>
-          <w:lang w:val="en-GB"/>
-        </w:rPr>
-        <w:t xml:space="preserve">Score of </w:t>
-      </w:r>
-      <w:proofErr w:type="spellStart"/>
-      <w:r>
-        <w:rPr>
-          <w:lang w:val="en-GB"/>
-        </w:rPr>
-        <w:t>isAccelerating</w:t>
-      </w:r>
-      <w:proofErr w:type="spellEnd"/>
-      <w:r>
-        <w:rPr>
-          <w:lang w:val="en-GB"/>
-        </w:rPr>
-        <w:t>-Prediction:  0.960127591706539</w:t>
-      </w:r>
-    </w:p>
-    <w:p>
-      <w:pPr>
-        <w:rPr>
-          <w:lang w:val="en-GB"/>
-        </w:rPr>
-      </w:pPr>
-    </w:p>
-    <w:p>
-      <w:pPr>
-        <w:rPr>
-          <w:lang w:val="en-GB"/>
-        </w:rPr>
-      </w:pPr>
-    </w:p>
+    </w:p>
+    <w:p/>
+    <w:p/>
     <w:sectPr>
       <w:pgSz w:w="11906" w:h="16838"/>
       <w:pgMar w:top="1417" w:right="1417" w:bottom="1134" w:left="1417" w:header="708" w:footer="708" w:gutter="0"/>
@@ -901,6 +1398,7 @@
     <w:lsdException w:name="HTML Sample" w:semiHidden="1" w:unhideWhenUsed="1"/>
     <w:lsdException w:name="HTML Typewriter" w:semiHidden="1" w:unhideWhenUsed="1"/>
     <w:lsdException w:name="HTML Variable" w:semiHidden="1" w:unhideWhenUsed="1"/>
+    <w:lsdException w:name="Normal Table" w:semiHidden="1" w:unhideWhenUsed="1"/>
     <w:lsdException w:name="annotation subject" w:semiHidden="1" w:unhideWhenUsed="1"/>
     <w:lsdException w:name="No List" w:semiHidden="1" w:unhideWhenUsed="1"/>
     <w:lsdException w:name="Outline List 1" w:semiHidden="1" w:unhideWhenUsed="1"/>
@@ -947,8 +1445,10 @@
     <w:lsdException w:name="Table Subtle 2" w:semiHidden="1" w:unhideWhenUsed="1"/>
     <w:lsdException w:name="Table Web 1" w:semiHidden="1" w:unhideWhenUsed="1"/>
     <w:lsdException w:name="Table Web 2" w:semiHidden="1" w:unhideWhenUsed="1"/>
+    <w:lsdException w:name="Table Web 3" w:semiHidden="1" w:unhideWhenUsed="1"/>
     <w:lsdException w:name="Balloon Text" w:semiHidden="1" w:unhideWhenUsed="1"/>
     <w:lsdException w:name="Table Grid" w:uiPriority="39"/>
+    <w:lsdException w:name="Table Theme" w:semiHidden="1" w:unhideWhenUsed="1"/>
     <w:lsdException w:name="Placeholder Text" w:semiHidden="1"/>
     <w:lsdException w:name="No Spacing" w:uiPriority="1" w:qFormat="1"/>
     <w:lsdException w:name="Light Shading" w:uiPriority="60"/>

</xml_diff>